<commit_message>
Mise à jour de l'image du header
</commit_message>
<xml_diff>
--- a/assets/cv_assets/CV Nicolas Choquet 2024.docx
+++ b/assets/cv_assets/CV Nicolas Choquet 2024.docx
@@ -2,16 +2,16 @@
 <file path=word/document.xml><?xml version="1.0" encoding="utf-8"?>
 <w:document xmlns:wpc="http://schemas.microsoft.com/office/word/2010/wordprocessingCanvas" xmlns:mc="http://schemas.openxmlformats.org/markup-compatibility/2006" xmlns:o="urn:schemas-microsoft-com:office:office" xmlns:r="http://schemas.openxmlformats.org/officeDocument/2006/relationships" xmlns:m="http://schemas.openxmlformats.org/officeDocument/2006/math" xmlns:v="urn:schemas-microsoft-com:vml" xmlns:wp14="http://schemas.microsoft.com/office/word/2010/wordprocessingDrawing" xmlns:wp="http://schemas.openxmlformats.org/drawingml/2006/wordprocessingDrawing" xmlns:w10="urn:schemas-microsoft-com:office:word" xmlns:w="http://schemas.openxmlformats.org/wordprocessingml/2006/main" xmlns:w14="http://schemas.microsoft.com/office/word/2010/wordml" xmlns:w15="http://schemas.microsoft.com/office/word/2012/wordml" xmlns:wpg="http://schemas.microsoft.com/office/word/2010/wordprocessingGroup" xmlns:wpi="http://schemas.microsoft.com/office/word/2010/wordprocessingInk" xmlns:wne="http://schemas.microsoft.com/office/word/2006/wordml" xmlns:wps="http://schemas.microsoft.com/office/word/2010/wordprocessingShape" xmlns:w16se="http://schemas.microsoft.com/office/word/2015/wordml/symex" xmlns:w16cid="http://schemas.microsoft.com/office/word/2016/wordml/cid" xmlns:w16="http://schemas.microsoft.com/office/word/2018/wordml" xmlns:w16cex="http://schemas.microsoft.com/office/word/2018/wordml/cex" xmlns:w16sdtdh="http://schemas.microsoft.com/office/word/2020/wordml/sdtdatahash" xmlns:a="http://schemas.openxmlformats.org/drawingml/2006/main" xmlns:pic="http://schemas.openxmlformats.org/drawingml/2006/picture" xmlns:a14="http://schemas.microsoft.com/office/drawing/2010/main" mc:Ignorable="w14 w15 wp14 w16se w16cid w16 w16cex w16sdtdh">
   <w:body>
-    <w:p xmlns:wp14="http://schemas.microsoft.com/office/word/2010/wordml" wp14:paraId="3BFEFB25" wp14:textId="00630347">
+    <w:p xmlns:wp14="http://schemas.microsoft.com/office/word/2010/wordml" wp14:paraId="3BFEFB25" wp14:textId="09380F25">
       <w:pPr>
         <w:pStyle w:val="Normal"/>
       </w:pPr>
       <w:r>
         <w:drawing>
-          <wp:inline xmlns:wp14="http://schemas.microsoft.com/office/word/2010/wordprocessingDrawing" wp14:editId="17D9C36C" wp14:anchorId="090CFE5E">
-            <wp:extent cx="7568372" cy="2711999"/>
+          <wp:inline xmlns:wp14="http://schemas.microsoft.com/office/word/2010/wordprocessingDrawing" wp14:editId="3D4195DD" wp14:anchorId="4FB7C2B5">
+            <wp:extent cx="7581900" cy="2667000"/>
             <wp:effectExtent l="0" t="0" r="0" b="0"/>
-            <wp:docPr id="1758490931" name="" title=""/>
+            <wp:docPr id="648239310" name="" title=""/>
             <wp:cNvGraphicFramePr>
               <a:graphicFrameLocks noChangeAspect="1"/>
             </wp:cNvGraphicFramePr>
@@ -23,7 +23,7 @@
                     <pic:cNvPicPr/>
                   </pic:nvPicPr>
                   <pic:blipFill>
-                    <a:blip r:embed="Rb40013ff48fd4f8e">
+                    <a:blip r:embed="R207cbc3a346545c1">
                       <a:extLst>
                         <a:ext xmlns:a="http://schemas.openxmlformats.org/drawingml/2006/main" uri="{28A0092B-C50C-407E-A947-70E740481C1C}">
                           <a14:useLocalDpi val="0"/>
@@ -37,7 +37,7 @@
                   <pic:spPr>
                     <a:xfrm>
                       <a:off x="0" y="0"/>
-                      <a:ext cx="7568372" cy="2711999"/>
+                      <a:ext cx="7581900" cy="2667000"/>
                     </a:xfrm>
                     <a:prstGeom prst="rect">
                       <a:avLst/>

</xml_diff>